<commit_message>
Working on changes from meeting
</commit_message>
<xml_diff>
--- a/notes/07_19_2017NotesAfterFirstDemonstration.docx
+++ b/notes/07_19_2017NotesAfterFirstDemonstration.docx
@@ -202,7 +202,331 @@
       <w:proofErr w:type="spellEnd"/>
       <w:proofErr w:type="gramEnd"/>
     </w:p>
+    <w:p>
+      <w:r>
+        <w:rPr>
+          <w:b/>
+        </w:rPr>
+        <w:t>Drop down list for item names and display names should filter to be from that categories (and donations) – low priority –</w:t>
+      </w:r>
+      <w:r>
+        <w:t xml:space="preserve"> </w:t>
+      </w:r>
+      <w:r>
+        <w:rPr>
+          <w:b/>
+        </w:rPr>
+        <w:t>Colton</w:t>
+      </w:r>
+    </w:p>
+    <w:p>
+      <w:r>
+        <w:rPr>
+          <w:b/>
+        </w:rPr>
+        <w:t xml:space="preserve">Add </w:t>
+      </w:r>
+      <w:proofErr w:type="gramStart"/>
+      <w:r>
+        <w:rPr>
+          <w:b/>
+        </w:rPr>
+        <w:t>category  1</w:t>
+      </w:r>
+      <w:proofErr w:type="gramEnd"/>
+      <w:r>
+        <w:rPr>
+          <w:b/>
+        </w:rPr>
+        <w:t xml:space="preserve">-2, 3-4 starts at 1 </w:t>
+      </w:r>
+      <w:proofErr w:type="spellStart"/>
+      <w:r>
+        <w:rPr>
+          <w:b/>
+        </w:rPr>
+        <w:t>mke</w:t>
+      </w:r>
+      <w:proofErr w:type="spellEnd"/>
+      <w:r>
+        <w:rPr>
+          <w:b/>
+        </w:rPr>
+        <w:t xml:space="preserve"> it 0 – </w:t>
+      </w:r>
+      <w:proofErr w:type="spellStart"/>
+      <w:r>
+        <w:rPr>
+          <w:b/>
+        </w:rPr>
+        <w:t>c</w:t>
+      </w:r>
+      <w:r>
+        <w:rPr>
+          <w:b/>
+        </w:rPr>
+        <w:t>olton</w:t>
+      </w:r>
+      <w:proofErr w:type="spellEnd"/>
+    </w:p>
+    <w:p>
+      <w:pPr>
+        <w:rPr>
+          <w:b/>
+        </w:rPr>
+      </w:pPr>
+      <w:r>
+        <w:rPr>
+          <w:b/>
+        </w:rPr>
+        <w:t xml:space="preserve">For item, categories, donations, donor the update is not working </w:t>
+      </w:r>
+      <w:r>
+        <w:rPr>
+          <w:b/>
+        </w:rPr>
+        <w:t>–</w:t>
+      </w:r>
+      <w:r>
+        <w:rPr>
+          <w:b/>
+        </w:rPr>
+        <w:t xml:space="preserve"> </w:t>
+      </w:r>
+      <w:proofErr w:type="spellStart"/>
+      <w:proofErr w:type="gramStart"/>
+      <w:r>
+        <w:rPr>
+          <w:b/>
+        </w:rPr>
+        <w:t>colton</w:t>
+      </w:r>
+      <w:proofErr w:type="spellEnd"/>
+      <w:proofErr w:type="gramEnd"/>
+    </w:p>
+    <w:p>
+      <w:pPr>
+        <w:rPr>
+          <w:b/>
+        </w:rPr>
+      </w:pPr>
+      <w:r>
+        <w:t xml:space="preserve">Deactivate categories and all items with a category - </w:t>
+      </w:r>
+      <w:proofErr w:type="spellStart"/>
+      <w:proofErr w:type="gramStart"/>
+      <w:r>
+        <w:rPr>
+          <w:b/>
+        </w:rPr>
+        <w:t>colton</w:t>
+      </w:r>
+      <w:proofErr w:type="spellEnd"/>
+      <w:proofErr w:type="gramEnd"/>
+    </w:p>
+    <w:p>
+      <w:pPr>
+        <w:rPr>
+          <w:b/>
+        </w:rPr>
+      </w:pPr>
+      <w:proofErr w:type="gramStart"/>
+      <w:r>
+        <w:t>Display deactivate</w:t>
+      </w:r>
+      <w:proofErr w:type="gramEnd"/>
+      <w:r>
+        <w:t xml:space="preserve"> items and allow them to be reactivated- </w:t>
+      </w:r>
+      <w:proofErr w:type="spellStart"/>
+      <w:r>
+        <w:rPr>
+          <w:b/>
+        </w:rPr>
+        <w:t>colton</w:t>
+      </w:r>
+      <w:proofErr w:type="spellEnd"/>
+    </w:p>
+    <w:p>
+      <w:r>
+        <w:t xml:space="preserve">Display deactivate </w:t>
+      </w:r>
+      <w:proofErr w:type="gramStart"/>
+      <w:r>
+        <w:t>categories  and</w:t>
+      </w:r>
+      <w:proofErr w:type="gramEnd"/>
+      <w:r>
+        <w:t xml:space="preserve"> allow them to be reactivated- </w:t>
+      </w:r>
+      <w:proofErr w:type="spellStart"/>
+      <w:r>
+        <w:rPr>
+          <w:b/>
+        </w:rPr>
+        <w:t>colton</w:t>
+      </w:r>
+      <w:proofErr w:type="spellEnd"/>
+    </w:p>
+    <w:p>
+      <w:r>
+        <w:t xml:space="preserve">Show print button once it has been reviewed – 600 - 699 is reviewed – so once here is hit set to 60x then allow to print - </w:t>
+      </w:r>
+      <w:r>
+        <w:rPr>
+          <w:b/>
+        </w:rPr>
+        <w:t>Colton</w:t>
+      </w:r>
+    </w:p>
+    <w:p>
+      <w:proofErr w:type="gramStart"/>
+      <w:r>
+        <w:t>Update add</w:t>
+      </w:r>
+      <w:proofErr w:type="gramEnd"/>
+      <w:r>
+        <w:t xml:space="preserve"> and edit pages for item rack and row item – </w:t>
+      </w:r>
+      <w:proofErr w:type="spellStart"/>
+      <w:r>
+        <w:rPr>
+          <w:b/>
+        </w:rPr>
+        <w:t>colton</w:t>
+      </w:r>
+      <w:proofErr w:type="spellEnd"/>
+    </w:p>
+    <w:p>
+      <w:r>
+        <w:t xml:space="preserve">Work on times in check in page – </w:t>
+      </w:r>
+      <w:proofErr w:type="spellStart"/>
+      <w:proofErr w:type="gramStart"/>
+      <w:r>
+        <w:rPr>
+          <w:b/>
+        </w:rPr>
+        <w:t>colton</w:t>
+      </w:r>
+      <w:proofErr w:type="spellEnd"/>
+      <w:proofErr w:type="gramEnd"/>
+    </w:p>
+    <w:p>
+      <w:r>
+        <w:t xml:space="preserve">Get rid of </w:t>
+      </w:r>
+      <w:proofErr w:type="spellStart"/>
+      <w:r>
+        <w:t>walkin</w:t>
+      </w:r>
+      <w:proofErr w:type="spellEnd"/>
+      <w:r>
+        <w:t xml:space="preserve"> fields in add and edit item and category- </w:t>
+      </w:r>
+      <w:proofErr w:type="spellStart"/>
+      <w:proofErr w:type="gramStart"/>
+      <w:r>
+        <w:rPr>
+          <w:b/>
+        </w:rPr>
+        <w:t>colton</w:t>
+      </w:r>
+      <w:proofErr w:type="spellEnd"/>
+      <w:proofErr w:type="gramEnd"/>
+    </w:p>
+    <w:p>
+      <w:pPr>
+        <w:rPr>
+          <w:b/>
+        </w:rPr>
+      </w:pPr>
+      <w:r>
+        <w:t xml:space="preserve">Unique item names only add and edit – </w:t>
+      </w:r>
+      <w:proofErr w:type="spellStart"/>
+      <w:proofErr w:type="gramStart"/>
+      <w:r>
+        <w:rPr>
+          <w:b/>
+        </w:rPr>
+        <w:t>colton</w:t>
+      </w:r>
+      <w:proofErr w:type="spellEnd"/>
+      <w:proofErr w:type="gramEnd"/>
+    </w:p>
+    <w:p>
+      <w:pPr>
+        <w:rPr>
+          <w:b/>
+        </w:rPr>
+      </w:pPr>
+      <w:r>
+        <w:t xml:space="preserve">Get rid of factor out of category add and edit items – </w:t>
+      </w:r>
+      <w:proofErr w:type="spellStart"/>
+      <w:proofErr w:type="gramStart"/>
+      <w:r>
+        <w:rPr>
+          <w:b/>
+        </w:rPr>
+        <w:t>colton</w:t>
+      </w:r>
+      <w:proofErr w:type="spellEnd"/>
+      <w:proofErr w:type="gramEnd"/>
+    </w:p>
+    <w:p>
+      <w:r>
+        <w:t xml:space="preserve">Ask if you want to create the category/ donation partner – </w:t>
+      </w:r>
+      <w:r>
+        <w:rPr>
+          <w:b/>
+        </w:rPr>
+        <w:t>Colton</w:t>
+      </w:r>
+    </w:p>
     <w:p/>
+    <w:p/>
+    <w:p>
+      <w:proofErr w:type="spellStart"/>
+      <w:r>
+        <w:rPr>
+          <w:b/>
+        </w:rPr>
+        <w:t>Asterix</w:t>
+      </w:r>
+      <w:proofErr w:type="spellEnd"/>
+      <w:r>
+        <w:rPr>
+          <w:b/>
+        </w:rPr>
+        <w:t xml:space="preserve"> on required fields on anything –</w:t>
+      </w:r>
+      <w:r>
+        <w:t xml:space="preserve"> </w:t>
+      </w:r>
+      <w:proofErr w:type="spellStart"/>
+      <w:proofErr w:type="gramStart"/>
+      <w:r>
+        <w:rPr>
+          <w:b/>
+        </w:rPr>
+        <w:t>colton</w:t>
+      </w:r>
+      <w:proofErr w:type="spellEnd"/>
+      <w:proofErr w:type="gramEnd"/>
+      <w:r>
+        <w:t xml:space="preserve"> and </w:t>
+      </w:r>
+      <w:proofErr w:type="spellStart"/>
+      <w:r>
+        <w:t>dan</w:t>
+      </w:r>
+      <w:proofErr w:type="spellEnd"/>
+    </w:p>
+    <w:p/>
+    <w:p/>
     <w:p>
       <w:r>
         <w:t>Update client add and edit to include above - Dan</w:t>
@@ -229,25 +553,130 @@
       </w:r>
     </w:p>
     <w:p>
-      <w:proofErr w:type="spellStart"/>
-      <w:r>
-        <w:t>Asterix</w:t>
-      </w:r>
-      <w:proofErr w:type="spellEnd"/>
-      <w:r>
-        <w:t xml:space="preserve"> on required fields on anything – </w:t>
-      </w:r>
-      <w:proofErr w:type="spellStart"/>
-      <w:proofErr w:type="gramStart"/>
-      <w:r>
-        <w:t>colton</w:t>
-      </w:r>
-      <w:proofErr w:type="spellEnd"/>
-      <w:proofErr w:type="gramEnd"/>
+      <w:r>
+        <w:t>Login page change title to RUM Community food pantry – Dan</w:t>
+      </w:r>
+    </w:p>
+    <w:p>
+      <w:r>
+        <w:t>Tab order form when creating – Dan</w:t>
+      </w:r>
+    </w:p>
+    <w:p>
+      <w:r>
+        <w:t xml:space="preserve">Walk in is 1-2 minus meds and specials – </w:t>
+      </w:r>
+      <w:proofErr w:type="spellStart"/>
+      <w:r>
+        <w:t>dan</w:t>
+      </w:r>
+      <w:proofErr w:type="spellEnd"/>
+    </w:p>
+    <w:p>
+      <w:r>
+        <w:t>Remove 11:30 on create appointment date page – Dan</w:t>
+      </w:r>
+    </w:p>
+    <w:p>
+      <w:r>
+        <w:t>Change order form verbiage to “You may select up to 2.  1 out of 2 items remaining”</w:t>
+      </w:r>
+      <w:r>
+        <w:t xml:space="preserve"> – </w:t>
+      </w:r>
+      <w:proofErr w:type="spellStart"/>
+      <w:r>
+        <w:t>dan</w:t>
+      </w:r>
+      <w:proofErr w:type="spellEnd"/>
+    </w:p>
+    <w:p>
+      <w:r>
+        <w:t>Specials – select one item from each section</w:t>
+      </w:r>
+    </w:p>
+    <w:p>
+      <w:r>
+        <w:t xml:space="preserve">View </w:t>
+      </w:r>
+      <w:r>
+        <w:t xml:space="preserve">by Rack and Shelf in clients order form </w:t>
+      </w:r>
+      <w:r>
+        <w:t>–</w:t>
+      </w:r>
+      <w:r>
+        <w:t xml:space="preserve"> Dan</w:t>
+      </w:r>
+    </w:p>
+    <w:p/>
+    <w:p>
+      <w:pPr>
+        <w:jc w:val="center"/>
+      </w:pPr>
+      <w:r>
+        <w:t>New Features</w:t>
+      </w:r>
+    </w:p>
+    <w:p>
+      <w:r>
+        <w:t xml:space="preserve">Remote into computer </w:t>
+      </w:r>
+      <w:r>
+        <w:t xml:space="preserve">– </w:t>
+      </w:r>
+      <w:proofErr w:type="spellStart"/>
+      <w:r>
+        <w:t>dan</w:t>
+      </w:r>
+      <w:proofErr w:type="spellEnd"/>
       <w:r>
         <w:t xml:space="preserve"> and </w:t>
       </w:r>
       <w:proofErr w:type="spellStart"/>
+      <w:proofErr w:type="gramStart"/>
+      <w:r>
+        <w:rPr>
+          <w:b/>
+        </w:rPr>
+        <w:t>colton</w:t>
+      </w:r>
+      <w:proofErr w:type="spellEnd"/>
+      <w:proofErr w:type="gramEnd"/>
+    </w:p>
+    <w:p>
+      <w:r>
+        <w:t xml:space="preserve">Import </w:t>
+      </w:r>
+      <w:proofErr w:type="spellStart"/>
+      <w:r>
+        <w:t>csv</w:t>
+      </w:r>
+      <w:proofErr w:type="spellEnd"/>
+      <w:r>
+        <w:t xml:space="preserve"> file to database for all tables – </w:t>
+      </w:r>
+      <w:r>
+        <w:rPr>
+          <w:b/>
+        </w:rPr>
+        <w:t>Colton</w:t>
+      </w:r>
+      <w:r>
+        <w:t xml:space="preserve"> and Dan</w:t>
+      </w:r>
+    </w:p>
+    <w:p>
+      <w:r>
+        <w:t xml:space="preserve">Review orders of clients </w:t>
+      </w:r>
+      <w:r>
+        <w:t>–</w:t>
+      </w:r>
+      <w:r>
+        <w:t xml:space="preserve"> </w:t>
+      </w:r>
+      <w:proofErr w:type="spellStart"/>
       <w:r>
         <w:t>dan</w:t>
       </w:r>
@@ -255,321 +684,44 @@
     </w:p>
     <w:p>
       <w:r>
-        <w:t>Ask if you want to create the category/ donation partner – Colton</w:t>
-      </w:r>
-    </w:p>
-    <w:p>
-      <w:r>
-        <w:t xml:space="preserve">Drop down list for item names and display names should filter to be from that categories (and donations) – low priority </w:t>
+        <w:t xml:space="preserve">Add to a clients invoice after the fact </w:t>
       </w:r>
       <w:r>
         <w:t>–</w:t>
       </w:r>
       <w:r>
-        <w:t xml:space="preserve"> Colton</w:t>
-      </w:r>
-    </w:p>
-    <w:p>
-      <w:r>
-        <w:t xml:space="preserve">Add </w:t>
-      </w:r>
-      <w:proofErr w:type="gramStart"/>
-      <w:r>
-        <w:t>category  1</w:t>
-      </w:r>
-      <w:proofErr w:type="gramEnd"/>
-      <w:r>
-        <w:t xml:space="preserve">-2, 3-4 starts at 1 </w:t>
-      </w:r>
-      <w:proofErr w:type="spellStart"/>
-      <w:r>
-        <w:t>mke</w:t>
-      </w:r>
-      <w:proofErr w:type="spellEnd"/>
-      <w:r>
-        <w:t xml:space="preserve"> it 0 – </w:t>
-      </w:r>
-      <w:proofErr w:type="spellStart"/>
-      <w:r>
-        <w:t>colton</w:t>
-      </w:r>
-      <w:proofErr w:type="spellEnd"/>
-    </w:p>
-    <w:p>
-      <w:r>
-        <w:t xml:space="preserve">For item, categories, donations, donor the update is not working - </w:t>
-      </w:r>
-      <w:proofErr w:type="spellStart"/>
-      <w:proofErr w:type="gramStart"/>
-      <w:r>
-        <w:t>colton</w:t>
-      </w:r>
-      <w:proofErr w:type="spellEnd"/>
-      <w:proofErr w:type="gramEnd"/>
-    </w:p>
-    <w:p>
-      <w:r>
-        <w:t>Display deactivate items and categories to reactive</w:t>
-      </w:r>
-      <w:r>
-        <w:t xml:space="preserve"> - </w:t>
-      </w:r>
-      <w:proofErr w:type="spellStart"/>
-      <w:proofErr w:type="gramStart"/>
-      <w:r>
-        <w:t>colton</w:t>
-      </w:r>
-      <w:proofErr w:type="spellEnd"/>
-      <w:proofErr w:type="gramEnd"/>
-    </w:p>
-    <w:p>
-      <w:r>
-        <w:t>Login page change title to RUM Community food pantry – Dan</w:t>
-      </w:r>
-    </w:p>
-    <w:p>
-      <w:proofErr w:type="gramStart"/>
-      <w:r>
-        <w:t>Update add</w:t>
-      </w:r>
-      <w:proofErr w:type="gramEnd"/>
-      <w:r>
-        <w:t xml:space="preserve"> and edit pages for</w:t>
-      </w:r>
-      <w:r>
-        <w:t xml:space="preserve"> item rack and row</w:t>
-      </w:r>
-      <w:r>
-        <w:t xml:space="preserve"> item</w:t>
-      </w:r>
-      <w:r>
-        <w:t xml:space="preserve"> </w:t>
-      </w:r>
-      <w:r>
-        <w:t>–</w:t>
-      </w:r>
-      <w:r>
-        <w:t xml:space="preserve"> </w:t>
-      </w:r>
-      <w:proofErr w:type="spellStart"/>
-      <w:r>
-        <w:t>colton</w:t>
-      </w:r>
-      <w:proofErr w:type="spellEnd"/>
-    </w:p>
-    <w:p>
-      <w:r>
-        <w:t xml:space="preserve">Work on times in check in page </w:t>
-      </w:r>
-      <w:r>
-        <w:t>–</w:t>
-      </w:r>
-      <w:r>
-        <w:t xml:space="preserve"> </w:t>
-      </w:r>
-      <w:proofErr w:type="spellStart"/>
-      <w:proofErr w:type="gramStart"/>
-      <w:r>
-        <w:t>colton</w:t>
-      </w:r>
-      <w:proofErr w:type="spellEnd"/>
-      <w:proofErr w:type="gramEnd"/>
-    </w:p>
-    <w:p>
-      <w:r>
-        <w:t>Tab order form when creating – Dan</w:t>
-      </w:r>
-    </w:p>
-    <w:p>
-      <w:r>
-        <w:t xml:space="preserve">Walk in is 1-2 minus meds and specials – </w:t>
-      </w:r>
-      <w:proofErr w:type="spellStart"/>
-      <w:r>
-        <w:t>dan</w:t>
-      </w:r>
-      <w:proofErr w:type="spellEnd"/>
-    </w:p>
-    <w:p>
-      <w:r>
-        <w:t xml:space="preserve">Get rid of </w:t>
-      </w:r>
-      <w:proofErr w:type="spellStart"/>
-      <w:r>
-        <w:t>walkin</w:t>
-      </w:r>
-      <w:proofErr w:type="spellEnd"/>
-      <w:r>
-        <w:t xml:space="preserve"> fields in add and edit item and category- </w:t>
-      </w:r>
-      <w:proofErr w:type="spellStart"/>
-      <w:proofErr w:type="gramStart"/>
-      <w:r>
-        <w:t>colton</w:t>
-      </w:r>
-      <w:proofErr w:type="spellEnd"/>
-      <w:proofErr w:type="gramEnd"/>
-    </w:p>
-    <w:p>
-      <w:r>
-        <w:t xml:space="preserve">Unique item names only add and edit – </w:t>
-      </w:r>
-      <w:proofErr w:type="spellStart"/>
-      <w:proofErr w:type="gramStart"/>
-      <w:r>
-        <w:t>colton</w:t>
-      </w:r>
-      <w:proofErr w:type="spellEnd"/>
-      <w:proofErr w:type="gramEnd"/>
-    </w:p>
-    <w:p>
-      <w:r>
-        <w:lastRenderedPageBreak/>
-        <w:t xml:space="preserve">Get rid of factor out of category add and edit items – </w:t>
-      </w:r>
-      <w:proofErr w:type="spellStart"/>
-      <w:proofErr w:type="gramStart"/>
-      <w:r>
-        <w:t>colton</w:t>
-      </w:r>
-      <w:proofErr w:type="spellEnd"/>
-      <w:proofErr w:type="gramEnd"/>
-    </w:p>
-    <w:p>
-      <w:r>
-        <w:t>Remove 11:30 on create appointment date page – Dan</w:t>
-      </w:r>
-    </w:p>
-    <w:p>
-      <w:r>
-        <w:t>Change order form verbiage to “You may select up to 2.  1 out of 2 items remaining”</w:t>
-      </w:r>
-      <w:r>
-        <w:t xml:space="preserve"> – </w:t>
-      </w:r>
-      <w:proofErr w:type="spellStart"/>
-      <w:r>
-        <w:t>dan</w:t>
-      </w:r>
-      <w:proofErr w:type="spellEnd"/>
-    </w:p>
-    <w:p>
-      <w:r>
-        <w:t>Specials – select one item from each section</w:t>
-      </w:r>
-    </w:p>
-    <w:p>
-      <w:r>
-        <w:t>Show print button once it has been reviewed – 600 - 699 is reviewed – so once here is hit set to 60x then allow to print</w:t>
-      </w:r>
-      <w:r>
-        <w:t xml:space="preserve"> - Colton</w:t>
-      </w:r>
-    </w:p>
-    <w:p>
-      <w:r>
-        <w:t xml:space="preserve">View </w:t>
-      </w:r>
-      <w:r>
-        <w:t xml:space="preserve">by Rack and Shelf in clients order form </w:t>
-      </w:r>
-      <w:r>
-        <w:t>–</w:t>
-      </w:r>
-      <w:r>
         <w:t xml:space="preserve"> Dan</w:t>
       </w:r>
     </w:p>
-    <w:p/>
+    <w:p>
+      <w:r>
+        <w:t>Print a blank order form - Dan</w:t>
+      </w:r>
+    </w:p>
     <w:p>
       <w:pPr>
         <w:jc w:val="center"/>
       </w:pPr>
       <w:r>
-        <w:t>New Features</w:t>
-      </w:r>
-    </w:p>
-    <w:p>
-      <w:r>
-        <w:t xml:space="preserve">Remote into computer </w:t>
-      </w:r>
-      <w:r>
-        <w:t xml:space="preserve">– </w:t>
-      </w:r>
-      <w:proofErr w:type="spellStart"/>
-      <w:r>
-        <w:t>dan</w:t>
-      </w:r>
-      <w:proofErr w:type="spellEnd"/>
-      <w:r>
-        <w:t xml:space="preserve"> and </w:t>
-      </w:r>
-      <w:proofErr w:type="spellStart"/>
-      <w:proofErr w:type="gramStart"/>
-      <w:r>
-        <w:t>colton</w:t>
-      </w:r>
-      <w:proofErr w:type="spellEnd"/>
-      <w:proofErr w:type="gramEnd"/>
-    </w:p>
-    <w:p>
-      <w:r>
-        <w:t xml:space="preserve">Import </w:t>
-      </w:r>
-      <w:proofErr w:type="spellStart"/>
-      <w:r>
-        <w:t>csv</w:t>
-      </w:r>
-      <w:proofErr w:type="spellEnd"/>
-      <w:r>
-        <w:t xml:space="preserve"> file to database for all tables – Colton and Dan</w:t>
-      </w:r>
-    </w:p>
-    <w:p>
-      <w:r>
-        <w:t xml:space="preserve">Review orders of clients </w:t>
-      </w:r>
-      <w:r>
-        <w:t>–</w:t>
-      </w:r>
-      <w:r>
-        <w:t xml:space="preserve"> </w:t>
-      </w:r>
-      <w:proofErr w:type="spellStart"/>
-      <w:r>
-        <w:t>dan</w:t>
-      </w:r>
-      <w:proofErr w:type="spellEnd"/>
-    </w:p>
-    <w:p>
-      <w:r>
-        <w:t xml:space="preserve">Add to a clients invoice after the fact </w:t>
-      </w:r>
-      <w:r>
-        <w:t>–</w:t>
-      </w:r>
-      <w:r>
-        <w:t xml:space="preserve"> Dan</w:t>
-      </w:r>
-    </w:p>
-    <w:p>
-      <w:r>
-        <w:t>Print a blank order form - Dan</w:t>
-      </w:r>
-    </w:p>
-    <w:p>
-      <w:pPr>
-        <w:jc w:val="center"/>
-      </w:pPr>
-      <w:r>
         <w:t>Busy work</w:t>
       </w:r>
     </w:p>
     <w:p>
-      <w:r>
+      <w:pPr>
+        <w:rPr>
+          <w:b/>
+        </w:rPr>
+      </w:pPr>
+      <w:r>
+        <w:rPr>
+          <w:b/>
+        </w:rPr>
         <w:t>Zip up project</w:t>
       </w:r>
       <w:r>
+        <w:rPr>
+          <w:b/>
+        </w:rPr>
         <w:t xml:space="preserve"> - Colton</w:t>
       </w:r>
     </w:p>

</xml_diff>

<commit_message>
More work from the meeting
</commit_message>
<xml_diff>
--- a/notes/07_19_2017NotesAfterFirstDemonstration.docx
+++ b/notes/07_19_2017NotesAfterFirstDemonstration.docx
@@ -311,7 +311,13 @@
         </w:rPr>
       </w:pPr>
       <w:r>
-        <w:t xml:space="preserve">Deactivate categories and all items with a category - </w:t>
+        <w:rPr>
+          <w:b/>
+        </w:rPr>
+        <w:t>Deactivate categories and all items with a category</w:t>
+      </w:r>
+      <w:r>
+        <w:t xml:space="preserve"> - </w:t>
       </w:r>
       <w:proofErr w:type="spellStart"/>
       <w:proofErr w:type="gramStart"/>
@@ -363,6 +369,9 @@
         </w:rPr>
       </w:pPr>
       <w:r>
+        <w:rPr>
+          <w:b/>
+        </w:rPr>
         <w:t xml:space="preserve">Reactivate items – </w:t>
       </w:r>
       <w:proofErr w:type="spellStart"/>
@@ -383,7 +392,19 @@
         </w:rPr>
       </w:pPr>
       <w:r>
-        <w:t xml:space="preserve">Reactivate categories - </w:t>
+        <w:rPr>
+          <w:b/>
+        </w:rPr>
+        <w:t xml:space="preserve">Reactivate </w:t>
+      </w:r>
+      <w:r>
+        <w:rPr>
+          <w:b/>
+        </w:rPr>
+        <w:t>categories</w:t>
+      </w:r>
+      <w:r>
+        <w:t xml:space="preserve">- </w:t>
       </w:r>
       <w:proofErr w:type="spellStart"/>
       <w:proofErr w:type="gramStart"/>

</xml_diff>